<commit_message>
Basic implementation of MongoDB connection
</commit_message>
<xml_diff>
--- a/Christan_Versteeg_500859503_Big_Data_Engineer_Resit_2.docx
+++ b/Christan_Versteeg_500859503_Big_Data_Engineer_Resit_2.docx
@@ -657,6 +657,16 @@
                                         </w:rPr>
                                         <w:t>Big Data Engineer I</w:t>
                                       </w:r>
+                                      <w:r>
+                                        <w:rPr>
+                                          <w:rFonts w:ascii="Amasis MT Pro Light" w:eastAsiaTheme="majorEastAsia" w:hAnsi="Amasis MT Pro Light" w:cstheme="majorBidi"/>
+                                          <w:caps/>
+                                          <w:color w:val="FFFFFF" w:themeColor="background1"/>
+                                          <w:sz w:val="64"/>
+                                          <w:szCs w:val="64"/>
+                                        </w:rPr>
+                                        <w:t>I</w:t>
+                                      </w:r>
                                     </w:p>
                                   </w:sdtContent>
                                 </w:sdt>
@@ -815,6 +825,16 @@
                                   </w:rPr>
                                   <w:t>Big Data Engineer I</w:t>
                                 </w:r>
+                                <w:r>
+                                  <w:rPr>
+                                    <w:rFonts w:ascii="Amasis MT Pro Light" w:eastAsiaTheme="majorEastAsia" w:hAnsi="Amasis MT Pro Light" w:cstheme="majorBidi"/>
+                                    <w:caps/>
+                                    <w:color w:val="FFFFFF" w:themeColor="background1"/>
+                                    <w:sz w:val="64"/>
+                                    <w:szCs w:val="64"/>
+                                  </w:rPr>
+                                  <w:t>I</w:t>
+                                </w:r>
                               </w:p>
                             </w:sdtContent>
                           </w:sdt>
@@ -2177,6 +2197,316 @@
           <w:lang w:val="en-US"/>
         </w:rPr>
       </w:pPr>
+      <w:r>
+        <w:rPr>
+          <w:lang w:val="en-US"/>
+        </w:rPr>
+        <w:t>I then created a Database and a collection for it, and imported the hotel reviews csv:</w:t>
+      </w:r>
+    </w:p>
+    <w:p>
+      <w:pPr>
+        <w:rPr>
+          <w:lang w:val="en-US"/>
+        </w:rPr>
+      </w:pPr>
+      <w:r>
+        <w:rPr>
+          <w:lang w:val="en-US"/>
+        </w:rPr>
+        <w:lastRenderedPageBreak/>
+        <w:drawing>
+          <wp:inline distT="0" distB="0" distL="0" distR="0" wp14:anchorId="5AAB0C5A" wp14:editId="6A69C30D">
+            <wp:extent cx="5760720" cy="4020185"/>
+            <wp:effectExtent l="0" t="0" r="0" b="0"/>
+            <wp:docPr id="346665918" name="Picture 1" descr="A screenshot of a computer&#10;&#10;Description automatically generated"/>
+            <wp:cNvGraphicFramePr>
+              <a:graphicFrameLocks xmlns:a="http://schemas.openxmlformats.org/drawingml/2006/main" noChangeAspect="1"/>
+            </wp:cNvGraphicFramePr>
+            <a:graphic xmlns:a="http://schemas.openxmlformats.org/drawingml/2006/main">
+              <a:graphicData uri="http://schemas.openxmlformats.org/drawingml/2006/picture">
+                <pic:pic xmlns:pic="http://schemas.openxmlformats.org/drawingml/2006/picture">
+                  <pic:nvPicPr>
+                    <pic:cNvPr id="346665918" name="Picture 1" descr="A screenshot of a computer&#10;&#10;Description automatically generated"/>
+                    <pic:cNvPicPr/>
+                  </pic:nvPicPr>
+                  <pic:blipFill>
+                    <a:blip r:embed="rId9"/>
+                    <a:stretch>
+                      <a:fillRect/>
+                    </a:stretch>
+                  </pic:blipFill>
+                  <pic:spPr>
+                    <a:xfrm>
+                      <a:off x="0" y="0"/>
+                      <a:ext cx="5760720" cy="4020185"/>
+                    </a:xfrm>
+                    <a:prstGeom prst="rect">
+                      <a:avLst/>
+                    </a:prstGeom>
+                  </pic:spPr>
+                </pic:pic>
+              </a:graphicData>
+            </a:graphic>
+          </wp:inline>
+        </w:drawing>
+      </w:r>
+    </w:p>
+    <w:p>
+      <w:pPr>
+        <w:rPr>
+          <w:lang w:val="en-US"/>
+        </w:rPr>
+      </w:pPr>
+      <w:r>
+        <w:rPr>
+          <w:lang w:val="en-US"/>
+        </w:rPr>
+        <w:t>It imported roughly half a million entries:</w:t>
+      </w:r>
+    </w:p>
+    <w:p>
+      <w:pPr>
+        <w:rPr>
+          <w:lang w:val="en-US"/>
+        </w:rPr>
+      </w:pPr>
+      <w:r>
+        <w:rPr>
+          <w:lang w:val="en-US"/>
+        </w:rPr>
+        <w:drawing>
+          <wp:inline distT="0" distB="0" distL="0" distR="0" wp14:anchorId="5E5560EC" wp14:editId="6BB782D7">
+            <wp:extent cx="5760720" cy="3318510"/>
+            <wp:effectExtent l="0" t="0" r="0" b="0"/>
+            <wp:docPr id="325269779" name="Picture 1" descr="A screenshot of a computer&#10;&#10;Description automatically generated"/>
+            <wp:cNvGraphicFramePr>
+              <a:graphicFrameLocks xmlns:a="http://schemas.openxmlformats.org/drawingml/2006/main" noChangeAspect="1"/>
+            </wp:cNvGraphicFramePr>
+            <a:graphic xmlns:a="http://schemas.openxmlformats.org/drawingml/2006/main">
+              <a:graphicData uri="http://schemas.openxmlformats.org/drawingml/2006/picture">
+                <pic:pic xmlns:pic="http://schemas.openxmlformats.org/drawingml/2006/picture">
+                  <pic:nvPicPr>
+                    <pic:cNvPr id="325269779" name="Picture 1" descr="A screenshot of a computer&#10;&#10;Description automatically generated"/>
+                    <pic:cNvPicPr/>
+                  </pic:nvPicPr>
+                  <pic:blipFill>
+                    <a:blip r:embed="rId10"/>
+                    <a:stretch>
+                      <a:fillRect/>
+                    </a:stretch>
+                  </pic:blipFill>
+                  <pic:spPr>
+                    <a:xfrm>
+                      <a:off x="0" y="0"/>
+                      <a:ext cx="5760720" cy="3318510"/>
+                    </a:xfrm>
+                    <a:prstGeom prst="rect">
+                      <a:avLst/>
+                    </a:prstGeom>
+                  </pic:spPr>
+                </pic:pic>
+              </a:graphicData>
+            </a:graphic>
+          </wp:inline>
+        </w:drawing>
+      </w:r>
+    </w:p>
+    <w:p>
+      <w:pPr>
+        <w:rPr>
+          <w:lang w:val="en-US"/>
+        </w:rPr>
+      </w:pPr>
+      <w:r>
+        <w:rPr>
+          <w:lang w:val="en-US"/>
+        </w:rPr>
+        <w:lastRenderedPageBreak/>
+        <w:t>After importing the csv into mongo I wanted to access it in the Python script, which I did like so:</w:t>
+      </w:r>
+      <w:r>
+        <w:rPr>
+          <w:lang w:val="en-US"/>
+        </w:rPr>
+        <w:br/>
+      </w:r>
+      <w:r>
+        <w:rPr>
+          <w:lang w:val="en-US"/>
+        </w:rPr>
+        <w:drawing>
+          <wp:inline distT="0" distB="0" distL="0" distR="0" wp14:anchorId="41A7ABF3" wp14:editId="30A2542B">
+            <wp:extent cx="5760720" cy="6614795"/>
+            <wp:effectExtent l="0" t="0" r="0" b="0"/>
+            <wp:docPr id="1120396812" name="Picture 1" descr="A screenshot of a computer&#10;&#10;Description automatically generated"/>
+            <wp:cNvGraphicFramePr>
+              <a:graphicFrameLocks xmlns:a="http://schemas.openxmlformats.org/drawingml/2006/main" noChangeAspect="1"/>
+            </wp:cNvGraphicFramePr>
+            <a:graphic xmlns:a="http://schemas.openxmlformats.org/drawingml/2006/main">
+              <a:graphicData uri="http://schemas.openxmlformats.org/drawingml/2006/picture">
+                <pic:pic xmlns:pic="http://schemas.openxmlformats.org/drawingml/2006/picture">
+                  <pic:nvPicPr>
+                    <pic:cNvPr id="1120396812" name="Picture 1" descr="A screenshot of a computer&#10;&#10;Description automatically generated"/>
+                    <pic:cNvPicPr/>
+                  </pic:nvPicPr>
+                  <pic:blipFill>
+                    <a:blip r:embed="rId11"/>
+                    <a:stretch>
+                      <a:fillRect/>
+                    </a:stretch>
+                  </pic:blipFill>
+                  <pic:spPr>
+                    <a:xfrm>
+                      <a:off x="0" y="0"/>
+                      <a:ext cx="5760720" cy="6614795"/>
+                    </a:xfrm>
+                    <a:prstGeom prst="rect">
+                      <a:avLst/>
+                    </a:prstGeom>
+                  </pic:spPr>
+                </pic:pic>
+              </a:graphicData>
+            </a:graphic>
+          </wp:inline>
+        </w:drawing>
+      </w:r>
+    </w:p>
+    <w:p>
+      <w:pPr>
+        <w:rPr>
+          <w:lang w:val="en-US"/>
+        </w:rPr>
+      </w:pPr>
+      <w:r>
+        <w:rPr>
+          <w:lang w:val="en-US"/>
+        </w:rPr>
+        <w:t xml:space="preserve">Which I did at the hand of </w:t>
+      </w:r>
+      <w:proofErr w:type="spellStart"/>
+      <w:r>
+        <w:rPr>
+          <w:lang w:val="en-US"/>
+        </w:rPr>
+        <w:t>PyMongo</w:t>
+      </w:r>
+      <w:proofErr w:type="spellEnd"/>
+      <w:r>
+        <w:rPr>
+          <w:lang w:val="en-US"/>
+        </w:rPr>
+        <w:t xml:space="preserve"> </w:t>
+      </w:r>
+      <w:r>
+        <w:rPr>
+          <w:lang w:val="en-US"/>
+        </w:rPr>
+        <w:t xml:space="preserve">and Pandas </w:t>
+      </w:r>
+      <w:r>
+        <w:rPr>
+          <w:lang w:val="en-US"/>
+        </w:rPr>
+        <w:t xml:space="preserve">documentation </w:t>
+      </w:r>
+      <w:sdt>
+        <w:sdtPr>
+          <w:rPr>
+            <w:lang w:val="en-US"/>
+          </w:rPr>
+          <w:id w:val="-168181494"/>
+          <w:citation/>
+        </w:sdtPr>
+        <w:sdtContent>
+          <w:r>
+            <w:rPr>
+              <w:lang w:val="en-US"/>
+            </w:rPr>
+            <w:fldChar w:fldCharType="begin"/>
+          </w:r>
+          <w:r>
+            <w:rPr>
+              <w:lang w:val="en-AU"/>
+            </w:rPr>
+            <w:instrText xml:space="preserve"> CITATION Mon241 \l 3081 </w:instrText>
+          </w:r>
+          <w:r>
+            <w:rPr>
+              <w:lang w:val="en-US"/>
+            </w:rPr>
+            <w:fldChar w:fldCharType="separate"/>
+          </w:r>
+          <w:r>
+            <w:rPr>
+              <w:noProof/>
+              <w:lang w:val="en-AU"/>
+            </w:rPr>
+            <w:t>(MongoDB, 2024)</w:t>
+          </w:r>
+          <w:r>
+            <w:rPr>
+              <w:lang w:val="en-US"/>
+            </w:rPr>
+            <w:fldChar w:fldCharType="end"/>
+          </w:r>
+        </w:sdtContent>
+      </w:sdt>
+      <w:r>
+        <w:rPr>
+          <w:lang w:val="en-US"/>
+        </w:rPr>
+        <w:t xml:space="preserve"> </w:t>
+      </w:r>
+      <w:sdt>
+        <w:sdtPr>
+          <w:rPr>
+            <w:lang w:val="en-US"/>
+          </w:rPr>
+          <w:id w:val="1271745554"/>
+          <w:citation/>
+        </w:sdtPr>
+        <w:sdtContent>
+          <w:r>
+            <w:rPr>
+              <w:lang w:val="en-US"/>
+            </w:rPr>
+            <w:fldChar w:fldCharType="begin"/>
+          </w:r>
+          <w:r>
+            <w:rPr>
+              <w:lang w:val="en-AU"/>
+            </w:rPr>
+            <w:instrText xml:space="preserve">CITATION pan23 \l 3081 </w:instrText>
+          </w:r>
+          <w:r>
+            <w:rPr>
+              <w:lang w:val="en-US"/>
+            </w:rPr>
+            <w:fldChar w:fldCharType="separate"/>
+          </w:r>
+          <w:r>
+            <w:rPr>
+              <w:noProof/>
+              <w:lang w:val="en-AU"/>
+            </w:rPr>
+            <w:t>(Pandas, 2023)</w:t>
+          </w:r>
+          <w:r>
+            <w:rPr>
+              <w:lang w:val="en-US"/>
+            </w:rPr>
+            <w:fldChar w:fldCharType="end"/>
+          </w:r>
+        </w:sdtContent>
+      </w:sdt>
+    </w:p>
+    <w:p>
+      <w:pPr>
+        <w:rPr>
+          <w:lang w:val="en-US"/>
+        </w:rPr>
+      </w:pPr>
     </w:p>
     <w:p>
       <w:pPr>
@@ -2202,14 +2532,7 @@
         <w:rPr>
           <w:lang w:val="en-US"/>
         </w:rPr>
-        <w:t xml:space="preserve"> Reasoner) is a lexicon and rule-based sentiment analysis tool optimized for social </w:t>
-      </w:r>
-      <w:r>
-        <w:rPr>
-          <w:lang w:val="en-US"/>
-        </w:rPr>
-        <w:lastRenderedPageBreak/>
-        <w:t xml:space="preserve">media text. </w:t>
+        <w:t xml:space="preserve"> Reasoner) is a lexicon and rule-based sentiment analysis tool optimized for social media text. </w:t>
       </w:r>
       <w:proofErr w:type="spellStart"/>
       <w:r>
@@ -2558,7 +2881,7 @@
                     <pic:cNvPicPr/>
                   </pic:nvPicPr>
                   <pic:blipFill>
-                    <a:blip r:embed="rId9"/>
+                    <a:blip r:embed="rId12"/>
                     <a:stretch>
                       <a:fillRect/>
                     </a:stretch>
@@ -2608,7 +2931,7 @@
                     <pic:cNvPicPr/>
                   </pic:nvPicPr>
                   <pic:blipFill>
-                    <a:blip r:embed="rId10"/>
+                    <a:blip r:embed="rId13"/>
                     <a:stretch>
                       <a:fillRect/>
                     </a:stretch>
@@ -2768,7 +3091,7 @@
                     <pic:cNvPicPr/>
                   </pic:nvPicPr>
                   <pic:blipFill>
-                    <a:blip r:embed="rId11"/>
+                    <a:blip r:embed="rId14"/>
                     <a:stretch>
                       <a:fillRect/>
                     </a:stretch>
@@ -2818,7 +3141,7 @@
                     <pic:cNvPicPr/>
                   </pic:nvPicPr>
                   <pic:blipFill>
-                    <a:blip r:embed="rId12"/>
+                    <a:blip r:embed="rId15"/>
                     <a:stretch>
                       <a:fillRect/>
                     </a:stretch>
@@ -3240,7 +3563,7 @@
       </w:pPr>
     </w:p>
     <w:sectPr>
-      <w:footerReference w:type="default" r:id="rId13"/>
+      <w:footerReference w:type="default" r:id="rId16"/>
       <w:pgSz w:w="11906" w:h="16838"/>
       <w:pgMar w:top="1417" w:right="1417" w:bottom="1417" w:left="1417" w:header="708" w:footer="708" w:gutter="0"/>
       <w:pgNumType w:start="0"/>
@@ -4980,7 +5303,7 @@
     <b:Month>May</b:Month>
     <b:Day>14</b:Day>
     <b:URL>https://pub.towardsai.net/fine-tuning-vader-classifier-with-domain-specific-lexicons-1b23f6882f2</b:URL>
-    <b:RefOrder>2</b:RefOrder>
+    <b:RefOrder>4</b:RefOrder>
   </b:Source>
   <b:Source>
     <b:Tag>Abi23</b:Tag>
@@ -5002,7 +5325,7 @@
     <b:Month>November</b:Month>
     <b:Day>22</b:Day>
     <b:URL>https://medium.com/chat-gpt-now-writes-all-my-articles/using-python-textblob-for-text-classification-7953014f54e6</b:URL>
-    <b:RefOrder>3</b:RefOrder>
+    <b:RefOrder>5</b:RefOrder>
   </b:Source>
   <b:Source>
     <b:Tag>Avi20</b:Tag>
@@ -5024,7 +5347,7 @@
     <b:Month>September</b:Month>
     <b:Day>5</b:Day>
     <b:URL>https://avinashnavlani.medium.com/naive-bayes-classification-using-scikit-learn-60bc5176f868</b:URL>
-    <b:RefOrder>4</b:RefOrder>
+    <b:RefOrder>6</b:RefOrder>
   </b:Source>
   <b:Source>
     <b:Tag>Mon24</b:Tag>
@@ -5043,11 +5366,45 @@
     <b:URL>https://www.mongodb.com/try/download/community</b:URL>
     <b:RefOrder>1</b:RefOrder>
   </b:Source>
+  <b:Source>
+    <b:Tag>Mon241</b:Tag>
+    <b:SourceType>InternetSite</b:SourceType>
+    <b:Guid>{79EA7254-2327-4B65-AC89-A2810A097B71}</b:Guid>
+    <b:Author>
+      <b:Author>
+        <b:Corporate>MongoDB</b:Corporate>
+      </b:Author>
+    </b:Author>
+    <b:Title>pymongo.readthedocs.io</b:Title>
+    <b:InternetSiteTitle>PyMongo 4.8.0 documentation</b:InternetSiteTitle>
+    <b:Year>2024</b:Year>
+    <b:Month>June</b:Month>
+    <b:Day>24</b:Day>
+    <b:URL>https://pymongo.readthedocs.io/en/stable/tutorial.html</b:URL>
+    <b:RefOrder>2</b:RefOrder>
+  </b:Source>
+  <b:Source>
+    <b:Tag>pan23</b:Tag>
+    <b:SourceType>InternetSite</b:SourceType>
+    <b:Guid>{D126D141-270F-49A4-8069-67352D72B72D}</b:Guid>
+    <b:Title>pandas.pydata.org</b:Title>
+    <b:InternetSiteTitle>pandas.DataFrame</b:InternetSiteTitle>
+    <b:Year>2023</b:Year>
+    <b:Month>April</b:Month>
+    <b:Day>24</b:Day>
+    <b:URL>https://pandas.pydata.org/docs/reference/api/pandas.DataFrame.html</b:URL>
+    <b:Author>
+      <b:Author>
+        <b:Corporate>Pandas</b:Corporate>
+      </b:Author>
+    </b:Author>
+    <b:RefOrder>3</b:RefOrder>
+  </b:Source>
 </b:Sources>
 </file>
 
 <file path=customXml/itemProps1.xml><?xml version="1.0" encoding="utf-8"?>
-<ds:datastoreItem xmlns:ds="http://schemas.openxmlformats.org/officeDocument/2006/customXml" ds:itemID="{73E8F047-58B5-41B6-924B-97437218C92D}">
+<ds:datastoreItem xmlns:ds="http://schemas.openxmlformats.org/officeDocument/2006/customXml" ds:itemID="{4DC9C75F-411E-44AF-ADAF-D1A9FC993CF2}">
   <ds:schemaRefs>
     <ds:schemaRef ds:uri="http://schemas.openxmlformats.org/officeDocument/2006/bibliography"/>
   </ds:schemaRefs>

</xml_diff>